<commit_message>
COURSE WORK refactoring (headers for tables)
</commit_message>
<xml_diff>
--- a/course/report/My IGI full v.1.0.3.docx
+++ b/course/report/My IGI full v.1.0.3.docx
@@ -455,8 +455,6 @@
           <w:szCs w:val="28"/>
         </w:rPr>
       </w:pPr>
-      <w:bookmarkStart w:id="0" w:name="_GoBack"/>
-      <w:bookmarkEnd w:id="0"/>
     </w:p>
     <w:p>
       <w:pPr>
@@ -1450,6 +1448,7 @@
           <w:rFonts w:asciiTheme="minorHAnsi" w:eastAsiaTheme="minorEastAsia" w:hAnsiTheme="minorHAnsi" w:cstheme="minorBidi"/>
           <w:sz w:val="22"/>
           <w:szCs w:val="22"/>
+          <w:lang w:val="en-US"/>
         </w:rPr>
       </w:pPr>
       <w:hyperlink w:anchor="_Toc101953766" w:history="1">
@@ -1469,41 +1468,16 @@
         <w:r>
           <w:rPr>
             <w:webHidden/>
+            <w:lang w:val="en-US"/>
           </w:rPr>
-          <w:fldChar w:fldCharType="begin"/>
-        </w:r>
-        <w:r>
-          <w:rPr>
-            <w:webHidden/>
-          </w:rPr>
-          <w:instrText xml:space="preserve"> PAGEREF _Toc101953766 \h </w:instrText>
-        </w:r>
-        <w:r>
-          <w:rPr>
-            <w:webHidden/>
-          </w:rPr>
-        </w:r>
-        <w:r>
-          <w:rPr>
-            <w:webHidden/>
-          </w:rPr>
-          <w:fldChar w:fldCharType="separate"/>
-        </w:r>
-        <w:r>
-          <w:rPr>
-            <w:webHidden/>
-          </w:rPr>
-          <w:t>3</w:t>
-        </w:r>
-        <w:r>
-          <w:rPr>
-            <w:webHidden/>
-          </w:rPr>
-          <w:fldChar w:fldCharType="end"/>
+          <w:t>2</w:t>
         </w:r>
       </w:hyperlink>
       <w:r>
-        <w:t>0</w:t>
+        <w:rPr>
+          <w:lang w:val="en-US"/>
+        </w:rPr>
+        <w:t>8</w:t>
       </w:r>
     </w:p>
     <w:p>
@@ -1513,6 +1487,7 @@
           <w:rFonts w:asciiTheme="minorHAnsi" w:eastAsiaTheme="minorEastAsia" w:hAnsiTheme="minorHAnsi" w:cstheme="minorBidi"/>
           <w:sz w:val="22"/>
           <w:szCs w:val="22"/>
+          <w:lang w:val="en-US"/>
         </w:rPr>
       </w:pPr>
       <w:hyperlink w:anchor="_Toc101953767" w:history="1">
@@ -1565,7 +1540,10 @@
         </w:r>
       </w:hyperlink>
       <w:r>
-        <w:t>4</w:t>
+        <w:rPr>
+          <w:lang w:val="en-US"/>
+        </w:rPr>
+        <w:t>2</w:t>
       </w:r>
     </w:p>
     <w:p>
@@ -1575,6 +1553,7 @@
           <w:rFonts w:asciiTheme="minorHAnsi" w:eastAsiaTheme="minorEastAsia" w:hAnsiTheme="minorHAnsi" w:cstheme="minorBidi"/>
           <w:sz w:val="22"/>
           <w:szCs w:val="22"/>
+          <w:lang w:val="en-US"/>
         </w:rPr>
       </w:pPr>
       <w:hyperlink w:anchor="_Toc101953768" w:history="1">
@@ -1593,7 +1572,13 @@
         </w:r>
       </w:hyperlink>
       <w:r>
-        <w:t>38</w:t>
+        <w:t>3</w:t>
+      </w:r>
+      <w:r>
+        <w:rPr>
+          <w:lang w:val="en-US"/>
+        </w:rPr>
+        <w:t>6</w:t>
       </w:r>
     </w:p>
     <w:p>
@@ -1623,7 +1608,14 @@
           <w:rPr>
             <w:webHidden/>
           </w:rPr>
-          <w:t>39</w:t>
+          <w:t>3</w:t>
+        </w:r>
+        <w:r>
+          <w:rPr>
+            <w:webHidden/>
+            <w:lang w:val="en-US"/>
+          </w:rPr>
+          <w:t>7</w:t>
         </w:r>
       </w:hyperlink>
     </w:p>
@@ -1690,14 +1682,18 @@
         <w:r>
           <w:rPr>
             <w:webHidden/>
+            <w:lang w:val="en-US"/>
           </w:rPr>
-          <w:t>4</w:t>
+          <w:t>3</w:t>
         </w:r>
+        <w:bookmarkStart w:id="0" w:name="_GoBack"/>
+        <w:bookmarkEnd w:id="0"/>
         <w:r>
           <w:rPr>
             <w:webHidden/>
+            <w:lang w:val="en-US"/>
           </w:rPr>
-          <w:t>0</w:t>
+          <w:t>8</w:t>
         </w:r>
         <w:r>
           <w:rPr>
@@ -21282,6 +21278,7 @@
     <w:p>
       <w:pPr>
         <w:ind w:firstLine="708"/>
+        <w:jc w:val="both"/>
         <w:rPr>
           <w:sz w:val="28"/>
           <w:szCs w:val="28"/>
@@ -21321,8 +21318,8 @@
         </w:rPr>
         <w:drawing>
           <wp:inline distT="0" distB="0" distL="0" distR="0" wp14:anchorId="5B5A2494" wp14:editId="4F7AD5DD">
-            <wp:extent cx="3995051" cy="7286625"/>
-            <wp:effectExtent l="0" t="0" r="5715" b="0"/>
+            <wp:extent cx="2067339" cy="3770645"/>
+            <wp:effectExtent l="0" t="0" r="9525" b="1270"/>
             <wp:docPr id="15" name="Рисунок 15"/>
             <wp:cNvGraphicFramePr>
               <a:graphicFrameLocks xmlns:a="http://schemas.openxmlformats.org/drawingml/2006/main" noChangeAspect="1"/>
@@ -21343,7 +21340,7 @@
                   <pic:spPr>
                     <a:xfrm>
                       <a:off x="0" y="0"/>
-                      <a:ext cx="4020670" cy="7333351"/>
+                      <a:ext cx="2094306" cy="3819831"/>
                     </a:xfrm>
                     <a:prstGeom prst="rect">
                       <a:avLst/>
@@ -21648,11 +21645,10 @@
           <w:sz w:val="28"/>
           <w:szCs w:val="28"/>
         </w:rPr>
-        <w:lastRenderedPageBreak/>
         <w:drawing>
           <wp:inline distT="0" distB="0" distL="0" distR="0" wp14:anchorId="3CB15FE1" wp14:editId="0D7674AB">
-            <wp:extent cx="5419605" cy="5372100"/>
-            <wp:effectExtent l="0" t="0" r="0" b="0"/>
+            <wp:extent cx="3156668" cy="3128998"/>
+            <wp:effectExtent l="0" t="0" r="5715" b="0"/>
             <wp:docPr id="16" name="Рисунок 16"/>
             <wp:cNvGraphicFramePr>
               <a:graphicFrameLocks xmlns:a="http://schemas.openxmlformats.org/drawingml/2006/main" noChangeAspect="1"/>
@@ -21673,7 +21669,7 @@
                   <pic:spPr>
                     <a:xfrm>
                       <a:off x="0" y="0"/>
-                      <a:ext cx="5430266" cy="5382668"/>
+                      <a:ext cx="3172899" cy="3145087"/>
                     </a:xfrm>
                     <a:prstGeom prst="rect">
                       <a:avLst/>
@@ -21737,14 +21733,7 @@
     </w:p>
     <w:p>
       <w:pPr>
-        <w:rPr>
-          <w:sz w:val="28"/>
-          <w:szCs w:val="28"/>
-        </w:rPr>
-      </w:pPr>
-    </w:p>
-    <w:p>
-      <w:pPr>
+        <w:ind w:firstLine="708"/>
         <w:jc w:val="both"/>
         <w:rPr>
           <w:sz w:val="28"/>
@@ -21756,7 +21745,7 @@
           <w:sz w:val="28"/>
           <w:szCs w:val="28"/>
         </w:rPr>
-        <w:tab/>
+        <w:lastRenderedPageBreak/>
         <w:t xml:space="preserve">Для оформления заказа пользователю необходимо выбрать желаемую пиццу из каталога и нажать кнопку </w:t>
       </w:r>
       <w:r>
@@ -21813,6 +21802,15 @@
     </w:p>
     <w:p>
       <w:pPr>
+        <w:jc w:val="both"/>
+        <w:rPr>
+          <w:sz w:val="28"/>
+          <w:szCs w:val="28"/>
+        </w:rPr>
+      </w:pPr>
+    </w:p>
+    <w:p>
+      <w:pPr>
         <w:jc w:val="center"/>
         <w:rPr>
           <w:sz w:val="28"/>
@@ -21825,11 +21823,10 @@
           <w:sz w:val="28"/>
           <w:szCs w:val="28"/>
         </w:rPr>
-        <w:lastRenderedPageBreak/>
         <w:drawing>
           <wp:inline distT="0" distB="0" distL="0" distR="0" wp14:anchorId="30CABC22" wp14:editId="2DE283FE">
-            <wp:extent cx="4686300" cy="7218794"/>
-            <wp:effectExtent l="0" t="0" r="0" b="1270"/>
+            <wp:extent cx="2822713" cy="4348117"/>
+            <wp:effectExtent l="0" t="0" r="0" b="0"/>
             <wp:docPr id="1" name="Рисунок 1"/>
             <wp:cNvGraphicFramePr>
               <a:graphicFrameLocks xmlns:a="http://schemas.openxmlformats.org/drawingml/2006/main" noChangeAspect="1"/>
@@ -21850,7 +21847,7 @@
                   <pic:spPr>
                     <a:xfrm>
                       <a:off x="0" y="0"/>
-                      <a:ext cx="4687326" cy="7220374"/>
+                      <a:ext cx="2872946" cy="4425496"/>
                     </a:xfrm>
                     <a:prstGeom prst="rect">
                       <a:avLst/>
@@ -21884,21 +21881,20 @@
           <w:sz w:val="28"/>
           <w:szCs w:val="28"/>
         </w:rPr>
-        <w:t xml:space="preserve">Рисунок 3.6 </w:t>
-      </w:r>
-      <w:r>
-        <w:rPr>
-          <w:sz w:val="28"/>
-          <w:szCs w:val="28"/>
-        </w:rPr>
-        <w:softHyphen/>
-      </w:r>
-      <w:r>
-        <w:rPr>
-          <w:sz w:val="28"/>
-          <w:szCs w:val="28"/>
-        </w:rPr>
-        <w:softHyphen/>
+        <w:t>Рисунок</w:t>
+      </w:r>
+      <w:r>
+        <w:rPr>
+          <w:sz w:val="28"/>
+          <w:szCs w:val="28"/>
+        </w:rPr>
+        <w:t xml:space="preserve"> 3.6 </w:t>
+      </w:r>
+      <w:r>
+        <w:rPr>
+          <w:sz w:val="28"/>
+          <w:szCs w:val="28"/>
+        </w:rPr>
         <w:t>– Модальное окно для оформления заказа</w:t>
       </w:r>
     </w:p>
@@ -22075,7 +22071,6 @@
           <w:sz w:val="28"/>
           <w:szCs w:val="28"/>
         </w:rPr>
-        <w:lastRenderedPageBreak/>
         <w:tab/>
         <w:t xml:space="preserve">В случае случайного оформления заказа, или изменении выбора до подтверждения заказа клиент может отменить его во вкладке </w:t>
       </w:r>
@@ -22238,6 +22233,7 @@
           <w:sz w:val="28"/>
           <w:szCs w:val="28"/>
         </w:rPr>
+        <w:lastRenderedPageBreak/>
         <w:drawing>
           <wp:inline distT="0" distB="0" distL="0" distR="0" wp14:anchorId="71EB3ACC" wp14:editId="79856EB5">
             <wp:extent cx="4714484" cy="4210050"/>
@@ -22314,14 +22310,6 @@
           <w:sz w:val="28"/>
           <w:szCs w:val="28"/>
         </w:rPr>
-        <w:softHyphen/>
-      </w:r>
-      <w:r>
-        <w:rPr>
-          <w:sz w:val="28"/>
-          <w:szCs w:val="28"/>
-        </w:rPr>
-        <w:softHyphen/>
         <w:t>– Текущие заказы</w:t>
       </w:r>
       <w:r>
@@ -22462,13 +22450,6 @@
           <w:sz w:val="28"/>
           <w:szCs w:val="28"/>
         </w:rPr>
-        <w:softHyphen/>
-      </w:r>
-      <w:r>
-        <w:rPr>
-          <w:sz w:val="28"/>
-          <w:szCs w:val="28"/>
-        </w:rPr>
         <w:t xml:space="preserve"> </w:t>
       </w:r>
       <w:r>
@@ -22481,6 +22462,15 @@
     </w:p>
     <w:p>
       <w:pPr>
+        <w:jc w:val="center"/>
+        <w:rPr>
+          <w:sz w:val="28"/>
+          <w:szCs w:val="28"/>
+        </w:rPr>
+      </w:pPr>
+    </w:p>
+    <w:p>
+      <w:pPr>
         <w:jc w:val="both"/>
         <w:rPr>
           <w:bCs/>
@@ -22496,7 +22486,6 @@
           <w:sz w:val="28"/>
           <w:szCs w:val="28"/>
         </w:rPr>
-        <w:lastRenderedPageBreak/>
         <w:tab/>
         <w:t xml:space="preserve">Пользователю также доступна история всех заказов во вкладке </w:t>
       </w:r>
@@ -22632,10 +22621,11 @@
           <w:sz w:val="28"/>
           <w:szCs w:val="28"/>
         </w:rPr>
+        <w:lastRenderedPageBreak/>
         <w:drawing>
           <wp:inline distT="0" distB="0" distL="0" distR="0" wp14:anchorId="687FB6F4" wp14:editId="7AB59CF8">
-            <wp:extent cx="5457825" cy="5244296"/>
-            <wp:effectExtent l="0" t="0" r="0" b="0"/>
+            <wp:extent cx="4412973" cy="4240321"/>
+            <wp:effectExtent l="0" t="0" r="6985" b="8255"/>
             <wp:docPr id="21" name="Рисунок 21"/>
             <wp:cNvGraphicFramePr>
               <a:graphicFrameLocks xmlns:a="http://schemas.openxmlformats.org/drawingml/2006/main" noChangeAspect="1"/>
@@ -22656,7 +22646,7 @@
                   <pic:spPr>
                     <a:xfrm>
                       <a:off x="0" y="0"/>
-                      <a:ext cx="5460926" cy="5247275"/>
+                      <a:ext cx="4427132" cy="4253926"/>
                     </a:xfrm>
                     <a:prstGeom prst="rect">
                       <a:avLst/>
@@ -22706,13 +22696,6 @@
           <w:sz w:val="28"/>
           <w:szCs w:val="28"/>
         </w:rPr>
-        <w:softHyphen/>
-      </w:r>
-      <w:r>
-        <w:rPr>
-          <w:sz w:val="28"/>
-          <w:szCs w:val="28"/>
-        </w:rPr>
         <w:t xml:space="preserve"> </w:t>
       </w:r>
       <w:r>
@@ -22782,6 +22765,17 @@
     </w:p>
     <w:p>
       <w:pPr>
+        <w:jc w:val="both"/>
+        <w:rPr>
+          <w:bCs/>
+          <w:color w:val="000000"/>
+          <w:sz w:val="28"/>
+          <w:szCs w:val="28"/>
+        </w:rPr>
+      </w:pPr>
+    </w:p>
+    <w:p>
+      <w:pPr>
         <w:jc w:val="center"/>
         <w:rPr>
           <w:bCs/>
@@ -22798,11 +22792,10 @@
           <w:sz w:val="28"/>
           <w:szCs w:val="28"/>
         </w:rPr>
-        <w:lastRenderedPageBreak/>
         <w:drawing>
           <wp:inline distT="0" distB="0" distL="0" distR="0" wp14:anchorId="7A029409" wp14:editId="39C2BBF4">
-            <wp:extent cx="4943475" cy="3003599"/>
-            <wp:effectExtent l="0" t="0" r="0" b="6350"/>
+            <wp:extent cx="4548146" cy="2763401"/>
+            <wp:effectExtent l="0" t="0" r="5080" b="0"/>
             <wp:docPr id="22" name="Рисунок 22"/>
             <wp:cNvGraphicFramePr>
               <a:graphicFrameLocks xmlns:a="http://schemas.openxmlformats.org/drawingml/2006/main" noChangeAspect="1"/>
@@ -22823,7 +22816,7 @@
                   <pic:spPr>
                     <a:xfrm>
                       <a:off x="0" y="0"/>
-                      <a:ext cx="4986110" cy="3029503"/>
+                      <a:ext cx="4602963" cy="2796707"/>
                     </a:xfrm>
                     <a:prstGeom prst="rect">
                       <a:avLst/>
@@ -22886,33 +22879,21 @@
     </w:p>
     <w:p>
       <w:pPr>
-        <w:jc w:val="center"/>
+        <w:ind w:firstLine="708"/>
+        <w:jc w:val="both"/>
+        <w:rPr>
+          <w:sz w:val="28"/>
+          <w:szCs w:val="28"/>
+        </w:rPr>
+      </w:pPr>
+      <w:r>
         <w:rPr>
           <w:bCs/>
           <w:color w:val="000000"/>
           <w:sz w:val="28"/>
           <w:szCs w:val="28"/>
         </w:rPr>
-      </w:pPr>
-    </w:p>
-    <w:p>
-      <w:pPr>
-        <w:jc w:val="both"/>
-        <w:rPr>
-          <w:bCs/>
-          <w:color w:val="000000"/>
-          <w:sz w:val="28"/>
-          <w:szCs w:val="28"/>
-        </w:rPr>
-      </w:pPr>
-      <w:r>
-        <w:rPr>
-          <w:bCs/>
-          <w:color w:val="000000"/>
-          <w:sz w:val="28"/>
-          <w:szCs w:val="28"/>
-        </w:rPr>
-        <w:tab/>
+        <w:lastRenderedPageBreak/>
         <w:t>Клиент имеет возможность изменить свой комментарий, для этого ему необходимо удалить прошлый и составить новый. Механизм удаления коммента</w:t>
       </w:r>
       <w:r>
@@ -22965,8 +22946,8 @@
         </w:rPr>
         <w:drawing>
           <wp:inline distT="0" distB="0" distL="0" distR="0" wp14:anchorId="2E0FFD14" wp14:editId="02F5534A">
-            <wp:extent cx="4946689" cy="2133600"/>
-            <wp:effectExtent l="0" t="0" r="6350" b="0"/>
+            <wp:extent cx="4595854" cy="1982278"/>
+            <wp:effectExtent l="0" t="0" r="0" b="0"/>
             <wp:docPr id="23" name="Рисунок 23"/>
             <wp:cNvGraphicFramePr>
               <a:graphicFrameLocks xmlns:a="http://schemas.openxmlformats.org/drawingml/2006/main" noChangeAspect="1"/>
@@ -22986,7 +22967,7 @@
                   <pic:spPr bwMode="auto">
                     <a:xfrm>
                       <a:off x="0" y="0"/>
-                      <a:ext cx="4952770" cy="2136223"/>
+                      <a:ext cx="4609545" cy="1988183"/>
                     </a:xfrm>
                     <a:prstGeom prst="rect">
                       <a:avLst/>
@@ -23171,11 +23152,10 @@
           <w:sz w:val="28"/>
           <w:szCs w:val="28"/>
         </w:rPr>
-        <w:lastRenderedPageBreak/>
         <w:drawing>
           <wp:inline distT="0" distB="0" distL="0" distR="0" wp14:anchorId="77EBA5EC" wp14:editId="499304A4">
-            <wp:extent cx="4495800" cy="3487324"/>
-            <wp:effectExtent l="0" t="0" r="0" b="0"/>
+            <wp:extent cx="4261899" cy="3305891"/>
+            <wp:effectExtent l="0" t="0" r="5715" b="8890"/>
             <wp:docPr id="24" name="Рисунок 24"/>
             <wp:cNvGraphicFramePr>
               <a:graphicFrameLocks xmlns:a="http://schemas.openxmlformats.org/drawingml/2006/main" noChangeAspect="1"/>
@@ -23196,7 +23176,7 @@
                   <pic:spPr>
                     <a:xfrm>
                       <a:off x="0" y="0"/>
-                      <a:ext cx="4501310" cy="3491598"/>
+                      <a:ext cx="4276696" cy="3317369"/>
                     </a:xfrm>
                     <a:prstGeom prst="rect">
                       <a:avLst/>
@@ -23239,13 +23219,6 @@
           <w:sz w:val="28"/>
           <w:szCs w:val="28"/>
         </w:rPr>
-        <w:softHyphen/>
-      </w:r>
-      <w:r>
-        <w:rPr>
-          <w:sz w:val="28"/>
-          <w:szCs w:val="28"/>
-        </w:rPr>
         <w:t xml:space="preserve"> </w:t>
       </w:r>
       <w:r>
@@ -23319,6 +23292,7 @@
     </w:p>
     <w:p>
       <w:pPr>
+        <w:ind w:firstLine="708"/>
         <w:jc w:val="both"/>
         <w:rPr>
           <w:bCs/>
@@ -23334,7 +23308,7 @@
           <w:sz w:val="28"/>
           <w:szCs w:val="28"/>
         </w:rPr>
-        <w:tab/>
+        <w:lastRenderedPageBreak/>
         <w:t xml:space="preserve">Начинается использование приложения для роли курьера, как и для всех остальных ролей, всё также с авторизации, </w:t>
       </w:r>
       <w:r>
@@ -23784,8 +23758,8 @@
         </w:rPr>
         <w:drawing>
           <wp:inline distT="0" distB="0" distL="0" distR="0" wp14:anchorId="37181247" wp14:editId="0BA1BEB0">
-            <wp:extent cx="5229225" cy="1579880"/>
-            <wp:effectExtent l="0" t="0" r="9525" b="1270"/>
+            <wp:extent cx="4253948" cy="1946275"/>
+            <wp:effectExtent l="0" t="0" r="0" b="0"/>
             <wp:docPr id="25" name="Рисунок 25"/>
             <wp:cNvGraphicFramePr>
               <a:graphicFrameLocks xmlns:a="http://schemas.openxmlformats.org/drawingml/2006/main" noChangeAspect="1"/>
@@ -23806,7 +23780,7 @@
                   <pic:spPr>
                     <a:xfrm>
                       <a:off x="0" y="0"/>
-                      <a:ext cx="5296313" cy="1600149"/>
+                      <a:ext cx="4393947" cy="2010328"/>
                     </a:xfrm>
                     <a:prstGeom prst="rect">
                       <a:avLst/>
@@ -23834,40 +23808,42 @@
       <w:pPr>
         <w:jc w:val="center"/>
         <w:rPr>
+          <w:sz w:val="28"/>
+          <w:szCs w:val="28"/>
+        </w:rPr>
+      </w:pPr>
+      <w:r>
+        <w:rPr>
+          <w:sz w:val="28"/>
+          <w:szCs w:val="28"/>
+        </w:rPr>
+        <w:t>Рисунок 3.13</w:t>
+      </w:r>
+      <w:r>
+        <w:rPr>
+          <w:sz w:val="28"/>
+          <w:szCs w:val="28"/>
+        </w:rPr>
+        <w:t xml:space="preserve"> </w:t>
+      </w:r>
+      <w:r>
+        <w:rPr>
+          <w:sz w:val="28"/>
+          <w:szCs w:val="28"/>
+        </w:rPr>
+        <w:t>– Страница с текущими заказами курьера</w:t>
+      </w:r>
+    </w:p>
+    <w:p>
+      <w:pPr>
+        <w:jc w:val="center"/>
+        <w:rPr>
           <w:bCs/>
           <w:color w:val="000000"/>
           <w:sz w:val="28"/>
           <w:szCs w:val="28"/>
         </w:rPr>
       </w:pPr>
-      <w:r>
-        <w:rPr>
-          <w:sz w:val="28"/>
-          <w:szCs w:val="28"/>
-        </w:rPr>
-        <w:t>Рисунок 3.13</w:t>
-      </w:r>
-      <w:r>
-        <w:rPr>
-          <w:sz w:val="28"/>
-          <w:szCs w:val="28"/>
-        </w:rPr>
-        <w:softHyphen/>
-      </w:r>
-      <w:r>
-        <w:rPr>
-          <w:sz w:val="28"/>
-          <w:szCs w:val="28"/>
-        </w:rPr>
-        <w:t xml:space="preserve"> </w:t>
-      </w:r>
-      <w:r>
-        <w:rPr>
-          <w:sz w:val="28"/>
-          <w:szCs w:val="28"/>
-        </w:rPr>
-        <w:t>– Страница с текущими заказами курьера</w:t>
-      </w:r>
     </w:p>
     <w:p>
       <w:pPr>
@@ -23886,7 +23862,6 @@
           <w:sz w:val="28"/>
           <w:szCs w:val="28"/>
         </w:rPr>
-        <w:lastRenderedPageBreak/>
         <w:tab/>
         <w:t>На этой же странице курьер может подтвердить заказ и написать отчёт по доставке. Модальное окно для написания отчёта по зак</w:t>
       </w:r>
@@ -23939,7 +23914,7 @@
         </w:rPr>
         <w:drawing>
           <wp:inline distT="0" distB="0" distL="0" distR="0" wp14:anchorId="73111087" wp14:editId="781344FD">
-            <wp:extent cx="3857625" cy="5926301"/>
+            <wp:extent cx="1924215" cy="2650490"/>
             <wp:effectExtent l="0" t="0" r="0" b="0"/>
             <wp:docPr id="26" name="Рисунок 26"/>
             <wp:cNvGraphicFramePr>
@@ -23961,7 +23936,7 @@
                   <pic:spPr>
                     <a:xfrm>
                       <a:off x="0" y="0"/>
-                      <a:ext cx="3860049" cy="5930025"/>
+                      <a:ext cx="1960208" cy="2700068"/>
                     </a:xfrm>
                     <a:prstGeom prst="rect">
                       <a:avLst/>
@@ -24033,6 +24008,7 @@
     </w:p>
     <w:p>
       <w:pPr>
+        <w:ind w:firstLine="708"/>
         <w:jc w:val="both"/>
         <w:rPr>
           <w:bCs/>
@@ -24041,25 +24017,14 @@
           <w:szCs w:val="28"/>
         </w:rPr>
       </w:pPr>
-    </w:p>
-    <w:p>
-      <w:pPr>
-        <w:jc w:val="both"/>
+      <w:r>
         <w:rPr>
           <w:bCs/>
           <w:color w:val="000000"/>
           <w:sz w:val="28"/>
           <w:szCs w:val="28"/>
         </w:rPr>
-      </w:pPr>
-      <w:r>
-        <w:rPr>
-          <w:bCs/>
-          <w:color w:val="000000"/>
-          <w:sz w:val="28"/>
-          <w:szCs w:val="28"/>
-        </w:rPr>
-        <w:tab/>
+        <w:lastRenderedPageBreak/>
         <w:t xml:space="preserve">После авторизации за аккаунт с ролью менеджера пользователю доступны все стандартные вкладки, как и у предыдущих ролей. Единственным значимым отличием, является содержимое вкладки </w:t>
       </w:r>
       <w:r>
@@ -24280,26 +24245,7 @@
     </w:p>
     <w:p>
       <w:pPr>
-        <w:rPr>
-          <w:bCs/>
-          <w:color w:val="000000"/>
-          <w:sz w:val="28"/>
-          <w:szCs w:val="28"/>
-        </w:rPr>
-      </w:pPr>
-    </w:p>
-    <w:p>
-      <w:pPr>
-        <w:rPr>
-          <w:bCs/>
-          <w:color w:val="000000"/>
-          <w:sz w:val="28"/>
-          <w:szCs w:val="28"/>
-        </w:rPr>
-      </w:pPr>
-    </w:p>
-    <w:p>
-      <w:pPr>
+        <w:jc w:val="both"/>
         <w:rPr>
           <w:bCs/>
           <w:color w:val="000000"/>
@@ -24328,8 +24274,8 @@
         </w:rPr>
         <w:drawing>
           <wp:inline distT="0" distB="0" distL="0" distR="0" wp14:anchorId="016A99F0" wp14:editId="5AEF2BDB">
-            <wp:extent cx="3390900" cy="4920345"/>
-            <wp:effectExtent l="0" t="0" r="0" b="0"/>
+            <wp:extent cx="2361537" cy="3426693"/>
+            <wp:effectExtent l="0" t="0" r="1270" b="2540"/>
             <wp:docPr id="51" name="Рисунок 51"/>
             <wp:cNvGraphicFramePr>
               <a:graphicFrameLocks xmlns:a="http://schemas.openxmlformats.org/drawingml/2006/main" noChangeAspect="1"/>
@@ -24350,7 +24296,7 @@
                   <pic:spPr>
                     <a:xfrm>
                       <a:off x="0" y="0"/>
-                      <a:ext cx="3398299" cy="4931081"/>
+                      <a:ext cx="2375288" cy="3446646"/>
                     </a:xfrm>
                     <a:prstGeom prst="rect">
                       <a:avLst/>
@@ -24484,8 +24430,8 @@
         </w:rPr>
         <w:drawing>
           <wp:inline distT="0" distB="0" distL="0" distR="0" wp14:anchorId="13A16203" wp14:editId="0E611A94">
-            <wp:extent cx="1190625" cy="1123950"/>
-            <wp:effectExtent l="0" t="0" r="9525" b="0"/>
+            <wp:extent cx="1558254" cy="1470992"/>
+            <wp:effectExtent l="0" t="0" r="4445" b="0"/>
             <wp:docPr id="53" name="Рисунок 53"/>
             <wp:cNvGraphicFramePr>
               <a:graphicFrameLocks xmlns:a="http://schemas.openxmlformats.org/drawingml/2006/main" noChangeAspect="1"/>
@@ -24505,7 +24451,7 @@
                   <pic:spPr bwMode="auto">
                     <a:xfrm>
                       <a:off x="0" y="0"/>
-                      <a:ext cx="1190791" cy="1124107"/>
+                      <a:ext cx="1563630" cy="1476067"/>
                     </a:xfrm>
                     <a:prstGeom prst="rect">
                       <a:avLst/>
@@ -24607,24 +24553,21 @@
         </w:rPr>
         <w:t>Таким образом, можно считать, что интерфейс пользователей был полностью описан.</w:t>
       </w:r>
-    </w:p>
-    <w:p>
-      <w:pPr>
-        <w:pStyle w:val="2"/>
+      <w:bookmarkStart w:id="30" w:name="_Toc101953766"/>
+    </w:p>
+    <w:p>
+      <w:pPr>
         <w:ind w:firstLine="709"/>
-        <w:rPr>
-          <w:rFonts w:ascii="Times New Roman" w:hAnsi="Times New Roman"/>
-          <w:b/>
+        <w:jc w:val="both"/>
+        <w:rPr>
           <w:bCs/>
           <w:color w:val="000000"/>
           <w:sz w:val="28"/>
           <w:szCs w:val="28"/>
         </w:rPr>
       </w:pPr>
-      <w:bookmarkStart w:id="30" w:name="_Toc101953766"/>
-      <w:r>
-        <w:rPr>
-          <w:rFonts w:ascii="Times New Roman" w:hAnsi="Times New Roman"/>
+      <w:r>
+        <w:rPr>
           <w:b/>
           <w:bCs/>
           <w:color w:val="000000"/>
@@ -31856,7 +31799,46 @@
       </w:tr>
     </w:tbl>
     <w:p/>
-    <w:p/>
+    <w:p>
+      <w:pPr>
+        <w:rPr>
+          <w:color w:val="000000"/>
+          <w:sz w:val="28"/>
+          <w:szCs w:val="28"/>
+        </w:rPr>
+      </w:pPr>
+    </w:p>
+    <w:p>
+      <w:pPr>
+        <w:ind w:firstLine="708"/>
+      </w:pPr>
+      <w:r>
+        <w:rPr>
+          <w:color w:val="000000"/>
+          <w:sz w:val="28"/>
+          <w:szCs w:val="28"/>
+        </w:rPr>
+        <w:lastRenderedPageBreak/>
+        <w:t xml:space="preserve">Продолжение таблицы </w:t>
+      </w:r>
+      <w:r>
+        <w:rPr>
+          <w:color w:val="000000"/>
+          <w:sz w:val="28"/>
+          <w:szCs w:val="28"/>
+          <w:lang w:val="en-US"/>
+        </w:rPr>
+        <w:t>3</w:t>
+      </w:r>
+      <w:r>
+        <w:rPr>
+          <w:color w:val="000000"/>
+          <w:sz w:val="28"/>
+          <w:szCs w:val="28"/>
+        </w:rPr>
+        <w:t>.12</w:t>
+      </w:r>
+    </w:p>
     <w:tbl>
       <w:tblPr>
         <w:tblStyle w:val="a9"/>
@@ -31886,7 +31868,6 @@
                 <w:sz w:val="28"/>
                 <w:szCs w:val="28"/>
               </w:rPr>
-              <w:lastRenderedPageBreak/>
               <w:t>1</w:t>
             </w:r>
           </w:p>
@@ -32331,8 +32312,8 @@
       </w:tblPr>
       <w:tblGrid>
         <w:gridCol w:w="1985"/>
-        <w:gridCol w:w="2042"/>
-        <w:gridCol w:w="3151"/>
+        <w:gridCol w:w="1862"/>
+        <w:gridCol w:w="3331"/>
         <w:gridCol w:w="2178"/>
       </w:tblGrid>
       <w:tr>
@@ -32363,7 +32344,7 @@
         </w:tc>
         <w:tc>
           <w:tcPr>
-            <w:tcW w:w="2042" w:type="dxa"/>
+            <w:tcW w:w="1862" w:type="dxa"/>
             <w:shd w:val="clear" w:color="auto" w:fill="auto"/>
             <w:vAlign w:val="center"/>
           </w:tcPr>
@@ -32388,7 +32369,7 @@
         </w:tc>
         <w:tc>
           <w:tcPr>
-            <w:tcW w:w="3151" w:type="dxa"/>
+            <w:tcW w:w="3331" w:type="dxa"/>
             <w:shd w:val="clear" w:color="auto" w:fill="auto"/>
             <w:vAlign w:val="center"/>
           </w:tcPr>
@@ -32466,7 +32447,7 @@
         </w:tc>
         <w:tc>
           <w:tcPr>
-            <w:tcW w:w="2042" w:type="dxa"/>
+            <w:tcW w:w="1862" w:type="dxa"/>
             <w:shd w:val="clear" w:color="auto" w:fill="auto"/>
             <w:vAlign w:val="center"/>
           </w:tcPr>
@@ -32491,7 +32472,7 @@
         </w:tc>
         <w:tc>
           <w:tcPr>
-            <w:tcW w:w="3151" w:type="dxa"/>
+            <w:tcW w:w="3331" w:type="dxa"/>
             <w:shd w:val="clear" w:color="auto" w:fill="auto"/>
             <w:vAlign w:val="center"/>
           </w:tcPr>
@@ -32621,7 +32602,7 @@
         </w:tc>
         <w:tc>
           <w:tcPr>
-            <w:tcW w:w="2042" w:type="dxa"/>
+            <w:tcW w:w="1862" w:type="dxa"/>
             <w:shd w:val="clear" w:color="auto" w:fill="auto"/>
             <w:vAlign w:val="center"/>
           </w:tcPr>
@@ -32648,7 +32629,7 @@
         </w:tc>
         <w:tc>
           <w:tcPr>
-            <w:tcW w:w="3151" w:type="dxa"/>
+            <w:tcW w:w="3331" w:type="dxa"/>
             <w:shd w:val="clear" w:color="auto" w:fill="auto"/>
             <w:vAlign w:val="center"/>
           </w:tcPr>
@@ -32817,7 +32798,7 @@
         </w:tc>
         <w:tc>
           <w:tcPr>
-            <w:tcW w:w="2042" w:type="dxa"/>
+            <w:tcW w:w="1862" w:type="dxa"/>
             <w:shd w:val="clear" w:color="auto" w:fill="auto"/>
             <w:vAlign w:val="center"/>
           </w:tcPr>
@@ -32853,7 +32834,7 @@
         </w:tc>
         <w:tc>
           <w:tcPr>
-            <w:tcW w:w="3151" w:type="dxa"/>
+            <w:tcW w:w="3331" w:type="dxa"/>
             <w:shd w:val="clear" w:color="auto" w:fill="auto"/>
             <w:vAlign w:val="center"/>
           </w:tcPr>
@@ -32997,7 +32978,7 @@
         </w:tc>
         <w:tc>
           <w:tcPr>
-            <w:tcW w:w="2042" w:type="dxa"/>
+            <w:tcW w:w="1862" w:type="dxa"/>
             <w:shd w:val="clear" w:color="auto" w:fill="auto"/>
             <w:vAlign w:val="center"/>
           </w:tcPr>
@@ -33024,7 +33005,7 @@
         </w:tc>
         <w:tc>
           <w:tcPr>
-            <w:tcW w:w="3151" w:type="dxa"/>
+            <w:tcW w:w="3331" w:type="dxa"/>
             <w:shd w:val="clear" w:color="auto" w:fill="auto"/>
             <w:vAlign w:val="center"/>
           </w:tcPr>
@@ -33132,6 +33113,16 @@
           <w:szCs w:val="28"/>
         </w:rPr>
       </w:pPr>
+    </w:p>
+    <w:p>
+      <w:pPr>
+        <w:ind w:firstLine="708"/>
+        <w:rPr>
+          <w:color w:val="000000"/>
+          <w:sz w:val="28"/>
+          <w:szCs w:val="28"/>
+        </w:rPr>
+      </w:pPr>
       <w:r>
         <w:rPr>
           <w:color w:val="000000"/>
@@ -33139,7 +33130,24 @@
           <w:szCs w:val="28"/>
         </w:rPr>
         <w:lastRenderedPageBreak/>
-        <w:t>Продолжение таблицы 4.5</w:t>
+        <w:t xml:space="preserve">Продолжение таблицы </w:t>
+      </w:r>
+      <w:r>
+        <w:rPr>
+          <w:color w:val="000000"/>
+          <w:sz w:val="28"/>
+          <w:szCs w:val="28"/>
+          <w:lang w:val="en-US"/>
+        </w:rPr>
+        <w:t>3</w:t>
+      </w:r>
+      <w:r>
+        <w:rPr>
+          <w:color w:val="000000"/>
+          <w:sz w:val="28"/>
+          <w:szCs w:val="28"/>
+        </w:rPr>
+        <w:t>.13</w:t>
       </w:r>
     </w:p>
     <w:tbl>
@@ -35922,7 +35930,7 @@
       <w:rPr>
         <w:noProof/>
       </w:rPr>
-      <w:t>2</w:t>
+      <w:t>21</w:t>
     </w:r>
     <w:r>
       <w:fldChar w:fldCharType="end"/>
@@ -42578,7 +42586,7 @@
 </file>
 
 <file path=customXml/itemProps1.xml><?xml version="1.0" encoding="utf-8"?>
-<ds:datastoreItem xmlns:ds="http://schemas.openxmlformats.org/officeDocument/2006/customXml" ds:itemID="{46A8C929-4F6F-4F6D-BE9F-171CFD4F406D}">
+<ds:datastoreItem xmlns:ds="http://schemas.openxmlformats.org/officeDocument/2006/customXml" ds:itemID="{0D71EE7B-BD39-4D93-B512-F2BE11BC4D61}">
   <ds:schemaRefs>
     <ds:schemaRef ds:uri="http://schemas.openxmlformats.org/officeDocument/2006/bibliography"/>
   </ds:schemaRefs>

</xml_diff>